<commit_message>
included wild card info in user manual
</commit_message>
<xml_diff>
--- a/Documentation/User Design/USER-MANUAL.docx
+++ b/Documentation/User Design/USER-MANUAL.docx
@@ -86,26 +86,26 @@
         </w:rPr>
         <w:lastRenderedPageBreak/>
         <w:drawing>
-          <wp:anchor distT="0" distB="0" distL="114300" distR="114300" simplePos="0" relativeHeight="251666432" behindDoc="1" locked="0" layoutInCell="1" allowOverlap="1" wp14:anchorId="195DE9F2" wp14:editId="48D91745">
+          <wp:anchor distT="0" distB="0" distL="114300" distR="114300" simplePos="0" relativeHeight="251668480" behindDoc="1" locked="0" layoutInCell="1" allowOverlap="1" wp14:anchorId="1B2A7D72" wp14:editId="29ABCAC4">
             <wp:simplePos x="0" y="0"/>
-            <wp:positionH relativeFrom="column">
-              <wp:posOffset>6241135</wp:posOffset>
+            <wp:positionH relativeFrom="margin">
+              <wp:align>right</wp:align>
             </wp:positionH>
             <wp:positionV relativeFrom="paragraph">
-              <wp:posOffset>5114925</wp:posOffset>
+              <wp:posOffset>-279</wp:posOffset>
             </wp:positionV>
-            <wp:extent cx="2339163" cy="1528033"/>
-            <wp:effectExtent l="0" t="0" r="4445" b="0"/>
+            <wp:extent cx="4677410" cy="6645910"/>
+            <wp:effectExtent l="0" t="0" r="8890" b="2540"/>
             <wp:wrapTight wrapText="bothSides">
               <wp:wrapPolygon edited="0">
                 <wp:start x="0" y="0"/>
-                <wp:lineTo x="0" y="21277"/>
-                <wp:lineTo x="21465" y="21277"/>
-                <wp:lineTo x="21465" y="0"/>
+                <wp:lineTo x="0" y="21546"/>
+                <wp:lineTo x="21553" y="21546"/>
+                <wp:lineTo x="21553" y="0"/>
                 <wp:lineTo x="0" y="0"/>
               </wp:wrapPolygon>
             </wp:wrapTight>
-            <wp:docPr id="14" name="Picture 14"/>
+            <wp:docPr id="12" name="Picture 12"/>
             <wp:cNvGraphicFramePr>
               <a:graphicFrameLocks xmlns:a="http://schemas.openxmlformats.org/drawingml/2006/main" noChangeAspect="1"/>
             </wp:cNvGraphicFramePr>
@@ -131,7 +131,7 @@
                   <pic:spPr>
                     <a:xfrm>
                       <a:off x="0" y="0"/>
-                      <a:ext cx="2339163" cy="1528033"/>
+                      <a:ext cx="4677410" cy="6645910"/>
                     </a:xfrm>
                     <a:prstGeom prst="rect">
                       <a:avLst/>
@@ -154,26 +154,26 @@
           <w:noProof/>
         </w:rPr>
         <w:drawing>
-          <wp:anchor distT="0" distB="0" distL="114300" distR="114300" simplePos="0" relativeHeight="251657215" behindDoc="1" locked="0" layoutInCell="1" allowOverlap="1" wp14:anchorId="13CA802D" wp14:editId="58CEA3A3">
+          <wp:anchor distT="0" distB="0" distL="114300" distR="114300" simplePos="0" relativeHeight="251666432" behindDoc="1" locked="0" layoutInCell="1" allowOverlap="1" wp14:anchorId="195DE9F2" wp14:editId="2A5C98D6">
             <wp:simplePos x="0" y="0"/>
             <wp:positionH relativeFrom="column">
-              <wp:posOffset>4199359</wp:posOffset>
+              <wp:posOffset>2475560</wp:posOffset>
             </wp:positionH>
             <wp:positionV relativeFrom="paragraph">
-              <wp:posOffset>1816</wp:posOffset>
+              <wp:posOffset>2380920</wp:posOffset>
             </wp:positionV>
-            <wp:extent cx="4829175" cy="6429375"/>
-            <wp:effectExtent l="0" t="0" r="9525" b="9525"/>
+            <wp:extent cx="2150110" cy="1403985"/>
+            <wp:effectExtent l="0" t="0" r="2540" b="5715"/>
             <wp:wrapTight wrapText="bothSides">
               <wp:wrapPolygon edited="0">
                 <wp:start x="0" y="0"/>
-                <wp:lineTo x="0" y="21568"/>
-                <wp:lineTo x="21557" y="21568"/>
-                <wp:lineTo x="21557" y="0"/>
+                <wp:lineTo x="0" y="21395"/>
+                <wp:lineTo x="21434" y="21395"/>
+                <wp:lineTo x="21434" y="0"/>
                 <wp:lineTo x="0" y="0"/>
               </wp:wrapPolygon>
             </wp:wrapTight>
-            <wp:docPr id="13" name="Picture 13"/>
+            <wp:docPr id="14" name="Picture 14"/>
             <wp:cNvGraphicFramePr>
               <a:graphicFrameLocks xmlns:a="http://schemas.openxmlformats.org/drawingml/2006/main" noChangeAspect="1"/>
             </wp:cNvGraphicFramePr>
@@ -199,7 +199,7 @@
                   <pic:spPr>
                     <a:xfrm>
                       <a:off x="0" y="0"/>
-                      <a:ext cx="4829175" cy="6429375"/>
+                      <a:ext cx="2150110" cy="1403985"/>
                     </a:xfrm>
                     <a:prstGeom prst="rect">
                       <a:avLst/>
@@ -222,7 +222,7 @@
           <w:noProof/>
         </w:rPr>
         <w:drawing>
-          <wp:anchor distT="0" distB="0" distL="114300" distR="114300" simplePos="0" relativeHeight="251665408" behindDoc="1" locked="0" layoutInCell="1" allowOverlap="1" wp14:anchorId="7F8309DD" wp14:editId="0E4A0E59">
+          <wp:anchor distT="0" distB="0" distL="114300" distR="114300" simplePos="0" relativeHeight="251665408" behindDoc="1" locked="0" layoutInCell="1" allowOverlap="1" wp14:anchorId="7F8309DD" wp14:editId="7B41F5EA">
             <wp:simplePos x="0" y="0"/>
             <wp:positionH relativeFrom="column">
               <wp:posOffset>2477076</wp:posOffset>
@@ -630,7 +630,7 @@
           <w:noProof/>
         </w:rPr>
         <w:drawing>
-          <wp:anchor distT="0" distB="0" distL="114300" distR="114300" simplePos="0" relativeHeight="251660288" behindDoc="1" locked="0" layoutInCell="1" allowOverlap="1" wp14:anchorId="08240D25" wp14:editId="1381C0FE">
+          <wp:anchor distT="0" distB="0" distL="114300" distR="114300" simplePos="0" relativeHeight="251660288" behindDoc="1" locked="0" layoutInCell="1" allowOverlap="1" wp14:anchorId="08240D25" wp14:editId="052C4F85">
             <wp:simplePos x="0" y="0"/>
             <wp:positionH relativeFrom="margin">
               <wp:align>left</wp:align>
@@ -698,7 +698,7 @@
           <w:noProof/>
         </w:rPr>
         <w:drawing>
-          <wp:anchor distT="0" distB="0" distL="114300" distR="114300" simplePos="0" relativeHeight="251659264" behindDoc="1" locked="0" layoutInCell="1" allowOverlap="1" wp14:anchorId="07E90AFE" wp14:editId="049CCB8B">
+          <wp:anchor distT="0" distB="0" distL="114300" distR="114300" simplePos="0" relativeHeight="251659264" behindDoc="1" locked="0" layoutInCell="1" allowOverlap="1" wp14:anchorId="07E90AFE" wp14:editId="7834BA92">
             <wp:simplePos x="0" y="0"/>
             <wp:positionH relativeFrom="margin">
               <wp:align>left</wp:align>

</xml_diff>